<commit_message>
worked on week3 HW and made minor changes to course project
</commit_message>
<xml_diff>
--- a/CourseProject_01192016.docx
+++ b/CourseProject_01192016.docx
@@ -216,6 +216,9 @@
         </w:rPr>
         <w:t xml:space="preserve">ggplot2</w:t>
       </w:r>
+      <w:r>
+        <w:t xml:space="preserve">.</w:t>
+      </w:r>
     </w:p>
     <w:p>
       <w:pPr>
@@ -357,7 +360,7 @@
         <w:rPr>
           <w:rStyle w:val="DecValTok"/>
         </w:rPr>
-        <w:t xml:space="preserve">5</w:t>
+        <w:t xml:space="preserve">3</w:t>
       </w:r>
       <w:r>
         <w:rPr>
@@ -421,7 +424,7 @@
       <w:r>
         <w:drawing>
           <wp:inline>
-            <wp:extent cx="5537200" cy="3695700"/>
+            <wp:extent cx="3695700" cy="2768600"/>
             <wp:effectExtent b="0" l="0" r="0" t="0"/>
             <wp:docPr descr="" id="1" name="Picture"/>
             <a:graphic>
@@ -442,7 +445,7 @@
                   <pic:spPr bwMode="auto">
                     <a:xfrm>
                       <a:off x="0" y="0"/>
-                      <a:ext cx="5537200" cy="3695700"/>
+                      <a:ext cx="3695700" cy="2768600"/>
                     </a:xfrm>
                     <a:prstGeom prst="rect">
                       <a:avLst/>
@@ -478,7 +481,7 @@
     <w:bookmarkEnd w:id="25"/>
     <w:p>
       <w:r>
-        <w:t xml:space="preserve">Initially we will ask, is MPG better for manual or automatic transmission vehicles?</w:t>
+        <w:t xml:space="preserve">Initially we will ask: is MPG better for manual or automatic transmission vehicles?</w:t>
       </w:r>
     </w:p>
     <w:p>
@@ -805,7 +808,7 @@
     <w:bookmarkEnd w:id="28"/>
     <w:p>
       <w:r>
-        <w:t xml:space="preserve">The slope, Beta1, in the model is interpreted as the increase in the average vehicle's MPG for those vehicles that have an automatic transmission. Beta1 is 7.25. It is positive, which means that there is an increase in the response variable mpg for an increase in the predictor variable, transmission type.</w:t>
+        <w:t xml:space="preserve">Reviewing the slope, Beta1, in the model will answer our initial quesiton, is MPG better for manual or automatic transmission vehicles? Beta1 is 7.25, and is interpreted as the increase in the average vehicle's MPG for one unit increase in the predictor variable, transmission. In this case transmission is coded as 0 = automatic and 1 = manual. Therefore, those vehicles that have an automatic transmission have an change in mpg equal to beta1 * 1 or simply Beta1. Beta1 is positive, which means that there is an increase in the response variable mpg for an increase in the predictor variable, transmission type.</w:t>
       </w:r>
     </w:p>
     <w:p>
@@ -830,12 +833,18 @@
     </w:p>
     <w:p>
       <w:r>
-        <w:t xml:space="preserve">H0: Beta1 = 0 H1: Beta1 != 0</w:t>
-      </w:r>
-    </w:p>
-    <w:p>
-      <w:r>
-        <w:t xml:space="preserve">To determine whether or not we can reject the null hypothesis, H0, we will go bacl to our results from the</w:t>
+        <w:t xml:space="preserve">H0: Beta1 = 0</w:t>
+      </w:r>
+      <w:r>
+        <w:br w:type="textWrapping"/>
+      </w:r>
+      <w:r>
+        <w:t xml:space="preserve">H1: Beta1 != 0</w:t>
+      </w:r>
+    </w:p>
+    <w:p>
+      <w:r>
+        <w:t xml:space="preserve">To determine whether we can reject the null hypothesis, H0, we will go back to our results from the</w:t>
       </w:r>
       <w:r>
         <w:t xml:space="preserve"> </w:t>
@@ -865,7 +874,7 @@
     <w:bookmarkEnd w:id="30"/>
     <w:p>
       <w:r>
-        <w:t xml:space="preserve">An important way to determine the effectiveness of the linear model is to plot the residuals. In a residual plot, we are looking for the residual points to be spread in a random fashion on wither side of the horizantle line. This will help confirm that the linear model was an appropriate model for this data.</w:t>
+        <w:t xml:space="preserve">An important way to determine the effectiveness of the linear model is to plot the residuals. In a residual plot, we are looking for the residual points to be spread in a random fashion on either side of the horizantle line. This will help confirm that the linear model was an appropriate model for this data.</w:t>
       </w:r>
     </w:p>
     <w:p>
@@ -1014,7 +1023,7 @@
         <w:rPr>
           <w:rStyle w:val="DecValTok"/>
         </w:rPr>
-        <w:t xml:space="preserve">5</w:t>
+        <w:t xml:space="preserve">3</w:t>
       </w:r>
       <w:r>
         <w:rPr>
@@ -1090,7 +1099,7 @@
       <w:r>
         <w:drawing>
           <wp:inline>
-            <wp:extent cx="5537200" cy="3695700"/>
+            <wp:extent cx="3695700" cy="2768600"/>
             <wp:effectExtent b="0" l="0" r="0" t="0"/>
             <wp:docPr descr="" id="1" name="Picture"/>
             <a:graphic>
@@ -1111,7 +1120,7 @@
                   <pic:spPr bwMode="auto">
                     <a:xfrm>
                       <a:off x="0" y="0"/>
-                      <a:ext cx="5537200" cy="3695700"/>
+                      <a:ext cx="3695700" cy="2768600"/>
                     </a:xfrm>
                     <a:prstGeom prst="rect">
                       <a:avLst/>
@@ -1129,9 +1138,8 @@
           </wp:inline>
         </w:drawing>
       </w:r>
-      <w:r>
-        <w:t xml:space="preserve"> </w:t>
-      </w:r>
+    </w:p>
+    <w:p>
       <w:r>
         <w:t xml:space="preserve">The plot does show that the residuals are spread evenly above and below the line at 0. However, the graph shows that the data slightly resembles a property called Heteroscedasticity. This is when the spread of the data differs at different levels of the predictor variable. In this case the variance of mpg appears to be slightly higher in cars with manual transmissions compared to automatic transmissions.</w:t>
       </w:r>
@@ -1177,7 +1185,7 @@
 <file path=word/numbering.xml><?xml version="1.0" encoding="utf-8"?>
 <w:numbering xmlns:w="http://schemas.openxmlformats.org/wordprocessingml/2006/main">
   <w:abstractNum w:abstractNumId="0">
-    <w:nsid w:val="ac4dad78"/>
+    <w:nsid w:val="17b1e127"/>
     <w:multiLevelType w:val="multilevel"/>
     <w:lvl w:ilvl="0">
       <w:numFmt w:val="bullet"/>

</xml_diff>